<commit_message>
them file bao cao btl
</commit_message>
<xml_diff>
--- a/Báo cáo/Bien_ban_hop_3.docx
+++ b/Báo cáo/Bien_ban_hop_3.docx
@@ -1050,15 +1050,6 @@
         <w:spacing w:after="0" w:line="360" w:lineRule="auto"/>
         <w:rPr>
           <w:rFonts w:ascii="Times New Roman" w:hAnsi="Times New Roman" w:cs="Times New Roman"/>
-          <w:sz w:val="28"/>
-        </w:rPr>
-      </w:pPr>
-    </w:p>
-    <w:p>
-      <w:pPr>
-        <w:spacing w:after="0" w:line="360" w:lineRule="auto"/>
-        <w:rPr>
-          <w:rFonts w:ascii="Times New Roman" w:hAnsi="Times New Roman" w:cs="Times New Roman"/>
           <w:b/>
           <w:sz w:val="28"/>
         </w:rPr>
@@ -1628,8 +1619,6 @@
         </w:rPr>
         <w:t>.</w:t>
       </w:r>
-      <w:bookmarkStart w:id="0" w:name="_GoBack"/>
-      <w:bookmarkEnd w:id="0"/>
     </w:p>
     <w:p>
       <w:pPr>
@@ -1961,6 +1950,8 @@
         </w:rPr>
         <w:t>.</w:t>
       </w:r>
+      <w:bookmarkStart w:id="0" w:name="_GoBack"/>
+      <w:bookmarkEnd w:id="0"/>
     </w:p>
     <w:p>
       <w:pPr>
@@ -2878,111 +2869,7 @@
           <w:sz w:val="28"/>
         </w:rPr>
         <w:tab/>
-      </w:r>
-      <w:r>
-        <w:rPr>
-          <w:rFonts w:ascii="Times New Roman" w:hAnsi="Times New Roman" w:cs="Times New Roman"/>
-          <w:sz w:val="28"/>
-        </w:rPr>
-        <w:tab/>
-      </w:r>
-      <w:r>
-        <w:rPr>
-          <w:rFonts w:ascii="Times New Roman" w:hAnsi="Times New Roman" w:cs="Times New Roman"/>
-          <w:sz w:val="28"/>
-        </w:rPr>
-        <w:tab/>
-      </w:r>
-      <w:r>
-        <w:rPr>
-          <w:rFonts w:ascii="Times New Roman" w:hAnsi="Times New Roman" w:cs="Times New Roman"/>
-          <w:sz w:val="28"/>
-        </w:rPr>
-        <w:tab/>
-      </w:r>
-      <w:r>
-        <w:rPr>
-          <w:rFonts w:ascii="Times New Roman" w:hAnsi="Times New Roman" w:cs="Times New Roman"/>
-          <w:sz w:val="28"/>
-        </w:rPr>
-        <w:tab/>
-      </w:r>
-      <w:r>
-        <w:rPr>
-          <w:rFonts w:ascii="Times New Roman" w:hAnsi="Times New Roman" w:cs="Times New Roman"/>
-          <w:sz w:val="28"/>
-        </w:rPr>
-        <w:tab/>
-      </w:r>
-      <w:r>
-        <w:rPr>
-          <w:rFonts w:ascii="Times New Roman" w:hAnsi="Times New Roman" w:cs="Times New Roman"/>
-          <w:sz w:val="28"/>
-        </w:rPr>
-        <w:tab/>
-      </w:r>
-      <w:r>
-        <w:rPr>
-          <w:rFonts w:ascii="Times New Roman" w:hAnsi="Times New Roman" w:cs="Times New Roman"/>
-          <w:sz w:val="28"/>
-        </w:rPr>
-        <w:tab/>
-      </w:r>
-      <w:r>
-        <w:rPr>
-          <w:rFonts w:ascii="Times New Roman" w:hAnsi="Times New Roman" w:cs="Times New Roman"/>
-          <w:sz w:val="28"/>
-        </w:rPr>
-        <w:tab/>
-      </w:r>
-      <w:r>
-        <w:rPr>
-          <w:rFonts w:ascii="Times New Roman" w:hAnsi="Times New Roman" w:cs="Times New Roman"/>
-          <w:sz w:val="28"/>
-        </w:rPr>
-        <w:tab/>
-      </w:r>
-      <w:r>
-        <w:rPr>
-          <w:rFonts w:ascii="Times New Roman" w:hAnsi="Times New Roman" w:cs="Times New Roman"/>
-          <w:sz w:val="28"/>
-        </w:rPr>
-        <w:tab/>
-      </w:r>
-      <w:r>
-        <w:rPr>
-          <w:rFonts w:ascii="Times New Roman" w:hAnsi="Times New Roman" w:cs="Times New Roman"/>
-          <w:sz w:val="28"/>
-        </w:rPr>
-        <w:tab/>
-      </w:r>
-      <w:r>
-        <w:rPr>
-          <w:rFonts w:ascii="Times New Roman" w:hAnsi="Times New Roman" w:cs="Times New Roman"/>
-          <w:sz w:val="28"/>
-        </w:rPr>
-        <w:tab/>
-      </w:r>
-      <w:r>
-        <w:rPr>
-          <w:rFonts w:ascii="Times New Roman" w:hAnsi="Times New Roman" w:cs="Times New Roman"/>
-          <w:sz w:val="28"/>
-        </w:rPr>
-        <w:tab/>
-      </w:r>
-      <w:r>
-        <w:rPr>
-          <w:rFonts w:ascii="Times New Roman" w:hAnsi="Times New Roman" w:cs="Times New Roman"/>
-          <w:sz w:val="28"/>
-        </w:rPr>
-        <w:tab/>
-      </w:r>
-      <w:r>
-        <w:rPr>
-          <w:rFonts w:ascii="Times New Roman" w:hAnsi="Times New Roman" w:cs="Times New Roman"/>
-          <w:sz w:val="28"/>
-        </w:rPr>
-        <w:tab/>
+        <w:t xml:space="preserve">                       </w:t>
       </w:r>
       <w:r>
         <w:rPr>
@@ -3067,7 +2954,6 @@
           <w:i/>
           <w:sz w:val="28"/>
         </w:rPr>
-        <w:lastRenderedPageBreak/>
         <w:t>Duy</w:t>
       </w:r>
       <w:proofErr w:type="spellEnd"/>
@@ -4773,7 +4659,7 @@
 </file>
 
 <file path=customXml/itemProps1.xml><?xml version="1.0" encoding="utf-8"?>
-<ds:datastoreItem xmlns:ds="http://schemas.openxmlformats.org/officeDocument/2006/customXml" ds:itemID="{E20C8155-B638-46C0-B8BC-8514CE03E58A}">
+<ds:datastoreItem xmlns:ds="http://schemas.openxmlformats.org/officeDocument/2006/customXml" ds:itemID="{FD09F102-1825-411D-A03A-F6C8018A2C8A}">
   <ds:schemaRefs>
     <ds:schemaRef ds:uri="http://schemas.openxmlformats.org/officeDocument/2006/bibliography"/>
   </ds:schemaRefs>

</xml_diff>